<commit_message>
web scrapping - vishal, blocks not removed
</commit_message>
<xml_diff>
--- a/Assignment 1 - Car Brands/F2021 Assignment 1 MSBA AUD.docx
+++ b/Assignment 1 - Car Brands/F2021 Assignment 1 MSBA AUD.docx
@@ -323,13 +323,7 @@
         <w:t xml:space="preserve">test if the </w:t>
       </w:r>
       <w:r>
-        <w:t>data support Zipf’s law</w:t>
-      </w:r>
-      <w:r>
-        <w:t>.</w:t>
-      </w:r>
-      <w:r>
-        <w:t xml:space="preserve"> Plot the most common 100 words in the data against the theoretical prediction of the law. For this question, do not remove stopwords. Also do not perform stemming or lemmatization. </w:t>
+        <w:t xml:space="preserve">data support Zipf’s law. Plot the most common 100 words in the data against the theoretical prediction of the law. For this question, do not remove stopwords. Also do not perform stemming or lemmatization. </w:t>
       </w:r>
     </w:p>
     <w:p>
@@ -1777,6 +1771,354 @@
           <w:color w:val="222222"/>
         </w:rPr>
       </w:pPr>
+    </w:p>
+    <w:p>
+      <w:pPr>
+        <w:shd w:val="clear" w:color="auto" w:fill="FFFFFF"/>
+        <w:spacing w:after="0" w:line="240" w:lineRule="auto"/>
+        <w:ind w:left="360"/>
+        <w:rPr>
+          <w:rFonts w:eastAsia="Times New Roman" w:cstheme="minorHAnsi"/>
+          <w:color w:val="222222"/>
+        </w:rPr>
+      </w:pPr>
+    </w:p>
+    <w:p>
+      <w:pPr>
+        <w:shd w:val="clear" w:color="auto" w:fill="FFFFFF"/>
+        <w:spacing w:after="0" w:line="240" w:lineRule="auto"/>
+        <w:ind w:left="360"/>
+        <w:jc w:val="center"/>
+        <w:rPr>
+          <w:rFonts w:eastAsia="Times New Roman" w:cstheme="minorHAnsi"/>
+          <w:color w:val="222222"/>
+          <w:sz w:val="40"/>
+          <w:szCs w:val="40"/>
+        </w:rPr>
+      </w:pPr>
+      <w:r>
+        <w:rPr>
+          <w:rFonts w:eastAsia="Times New Roman" w:cstheme="minorHAnsi"/>
+          <w:color w:val="222222"/>
+          <w:sz w:val="40"/>
+          <w:szCs w:val="40"/>
+        </w:rPr>
+        <w:t>Plan</w:t>
+      </w:r>
+    </w:p>
+    <w:p>
+      <w:pPr>
+        <w:pStyle w:val="ListParagraph"/>
+        <w:numPr>
+          <w:ilvl w:val="0"/>
+          <w:numId w:val="3"/>
+        </w:numPr>
+        <w:shd w:val="clear" w:color="auto" w:fill="FFFFFF"/>
+        <w:spacing w:after="0" w:line="240" w:lineRule="auto"/>
+        <w:rPr>
+          <w:rFonts w:eastAsia="Times New Roman" w:cstheme="minorHAnsi"/>
+          <w:color w:val="222222"/>
+        </w:rPr>
+      </w:pPr>
+      <w:r>
+        <w:rPr>
+          <w:rFonts w:eastAsia="Times New Roman" w:cstheme="minorHAnsi"/>
+          <w:color w:val="222222"/>
+        </w:rPr>
+        <w:t>Web scrapping – get the comments data in a data frame (or csv)</w:t>
+      </w:r>
+    </w:p>
+    <w:p>
+      <w:pPr>
+        <w:pStyle w:val="ListParagraph"/>
+        <w:numPr>
+          <w:ilvl w:val="0"/>
+          <w:numId w:val="3"/>
+        </w:numPr>
+        <w:shd w:val="clear" w:color="auto" w:fill="FFFFFF"/>
+        <w:spacing w:after="0" w:line="240" w:lineRule="auto"/>
+        <w:rPr>
+          <w:rFonts w:eastAsia="Times New Roman" w:cstheme="minorHAnsi"/>
+          <w:color w:val="222222"/>
+        </w:rPr>
+      </w:pPr>
+      <w:r>
+        <w:rPr>
+          <w:rFonts w:eastAsia="Times New Roman" w:cstheme="minorHAnsi"/>
+          <w:color w:val="222222"/>
+        </w:rPr>
+        <w:t>TF Matrix</w:t>
+      </w:r>
+    </w:p>
+    <w:p>
+      <w:pPr>
+        <w:pStyle w:val="ListParagraph"/>
+        <w:numPr>
+          <w:ilvl w:val="1"/>
+          <w:numId w:val="3"/>
+        </w:numPr>
+        <w:shd w:val="clear" w:color="auto" w:fill="FFFFFF"/>
+        <w:spacing w:after="0" w:line="240" w:lineRule="auto"/>
+        <w:rPr>
+          <w:rFonts w:eastAsia="Times New Roman" w:cstheme="minorHAnsi"/>
+          <w:color w:val="222222"/>
+        </w:rPr>
+      </w:pPr>
+      <w:r>
+        <w:rPr>
+          <w:rFonts w:eastAsia="Times New Roman" w:cstheme="minorHAnsi"/>
+          <w:color w:val="222222"/>
+        </w:rPr>
+        <w:t xml:space="preserve">Remove escape sequences </w:t>
+      </w:r>
+    </w:p>
+    <w:p>
+      <w:pPr>
+        <w:pStyle w:val="ListParagraph"/>
+        <w:numPr>
+          <w:ilvl w:val="1"/>
+          <w:numId w:val="3"/>
+        </w:numPr>
+        <w:shd w:val="clear" w:color="auto" w:fill="FFFFFF"/>
+        <w:spacing w:after="0" w:line="240" w:lineRule="auto"/>
+        <w:rPr>
+          <w:rFonts w:eastAsia="Times New Roman" w:cstheme="minorHAnsi"/>
+          <w:color w:val="222222"/>
+        </w:rPr>
+      </w:pPr>
+      <w:r>
+        <w:rPr>
+          <w:rFonts w:eastAsia="Times New Roman" w:cstheme="minorHAnsi"/>
+          <w:color w:val="222222"/>
+        </w:rPr>
+        <w:t>Identify all the unique words in all the documents (all comments) and create a TF matrix</w:t>
+      </w:r>
+    </w:p>
+    <w:p>
+      <w:pPr>
+        <w:pStyle w:val="ListParagraph"/>
+        <w:numPr>
+          <w:ilvl w:val="0"/>
+          <w:numId w:val="3"/>
+        </w:numPr>
+        <w:shd w:val="clear" w:color="auto" w:fill="FFFFFF"/>
+        <w:spacing w:after="0" w:line="240" w:lineRule="auto"/>
+        <w:rPr>
+          <w:rFonts w:eastAsia="Times New Roman" w:cstheme="minorHAnsi"/>
+          <w:color w:val="222222"/>
+        </w:rPr>
+      </w:pPr>
+      <w:r>
+        <w:rPr>
+          <w:rFonts w:eastAsia="Times New Roman" w:cstheme="minorHAnsi"/>
+          <w:color w:val="222222"/>
+        </w:rPr>
+        <w:t xml:space="preserve">TASK A: Use the TF matrix to test Ziff’s law* – </w:t>
+      </w:r>
+    </w:p>
+    <w:p>
+      <w:pPr>
+        <w:pStyle w:val="ListParagraph"/>
+        <w:numPr>
+          <w:ilvl w:val="1"/>
+          <w:numId w:val="3"/>
+        </w:numPr>
+        <w:shd w:val="clear" w:color="auto" w:fill="FFFFFF"/>
+        <w:spacing w:after="0" w:line="240" w:lineRule="auto"/>
+        <w:rPr>
+          <w:rFonts w:eastAsia="Times New Roman" w:cstheme="minorHAnsi"/>
+          <w:color w:val="222222"/>
+        </w:rPr>
+      </w:pPr>
+      <w:r>
+        <w:rPr>
+          <w:rFonts w:eastAsia="Times New Roman" w:cstheme="minorHAnsi"/>
+          <w:color w:val="222222"/>
+        </w:rPr>
+        <w:t>Row sum of TF matrix will give the overall word frequency</w:t>
+      </w:r>
+    </w:p>
+    <w:p>
+      <w:pPr>
+        <w:pStyle w:val="ListParagraph"/>
+        <w:numPr>
+          <w:ilvl w:val="1"/>
+          <w:numId w:val="3"/>
+        </w:numPr>
+        <w:shd w:val="clear" w:color="auto" w:fill="FFFFFF"/>
+        <w:spacing w:after="0" w:line="240" w:lineRule="auto"/>
+        <w:rPr>
+          <w:rFonts w:eastAsia="Times New Roman" w:cstheme="minorHAnsi"/>
+          <w:color w:val="222222"/>
+        </w:rPr>
+      </w:pPr>
+      <w:r>
+        <w:rPr>
+          <w:rFonts w:eastAsia="Times New Roman" w:cstheme="minorHAnsi"/>
+          <w:color w:val="222222"/>
+        </w:rPr>
+        <w:t>Hypothesis testing for coefficient in Ziff’s law equation</w:t>
+      </w:r>
+    </w:p>
+    <w:p>
+      <w:pPr>
+        <w:pStyle w:val="ListParagraph"/>
+        <w:numPr>
+          <w:ilvl w:val="0"/>
+          <w:numId w:val="3"/>
+        </w:numPr>
+        <w:shd w:val="clear" w:color="auto" w:fill="FFFFFF"/>
+        <w:spacing w:after="0" w:line="240" w:lineRule="auto"/>
+        <w:rPr>
+          <w:rFonts w:eastAsia="Times New Roman" w:cstheme="minorHAnsi"/>
+          <w:color w:val="222222"/>
+        </w:rPr>
+      </w:pPr>
+      <w:r>
+        <w:rPr>
+          <w:rFonts w:eastAsia="Times New Roman" w:cstheme="minorHAnsi"/>
+          <w:color w:val="222222"/>
+        </w:rPr>
+        <w:t>TASK B:</w:t>
+      </w:r>
+    </w:p>
+    <w:p>
+      <w:pPr>
+        <w:pStyle w:val="ListParagraph"/>
+        <w:numPr>
+          <w:ilvl w:val="1"/>
+          <w:numId w:val="3"/>
+        </w:numPr>
+        <w:shd w:val="clear" w:color="auto" w:fill="FFFFFF"/>
+        <w:spacing w:after="0" w:line="240" w:lineRule="auto"/>
+        <w:rPr>
+          <w:rFonts w:eastAsia="Times New Roman" w:cstheme="minorHAnsi"/>
+          <w:color w:val="222222"/>
+        </w:rPr>
+      </w:pPr>
+      <w:r>
+        <w:rPr>
+          <w:rFonts w:eastAsia="Times New Roman" w:cstheme="minorHAnsi"/>
+          <w:color w:val="222222"/>
+        </w:rPr>
+        <w:t>Remove stop words from TF matrix</w:t>
+      </w:r>
+    </w:p>
+    <w:p>
+      <w:pPr>
+        <w:pStyle w:val="ListParagraph"/>
+        <w:numPr>
+          <w:ilvl w:val="1"/>
+          <w:numId w:val="3"/>
+        </w:numPr>
+        <w:shd w:val="clear" w:color="auto" w:fill="FFFFFF"/>
+        <w:spacing w:after="0" w:line="240" w:lineRule="auto"/>
+        <w:rPr>
+          <w:rFonts w:eastAsia="Times New Roman" w:cstheme="minorHAnsi"/>
+          <w:color w:val="222222"/>
+        </w:rPr>
+      </w:pPr>
+      <w:r>
+        <w:rPr>
+          <w:rFonts w:eastAsia="Times New Roman" w:cstheme="minorHAnsi"/>
+          <w:color w:val="222222"/>
+        </w:rPr>
+        <w:t>Create matching of brands with model</w:t>
+      </w:r>
+    </w:p>
+    <w:p>
+      <w:pPr>
+        <w:pStyle w:val="ListParagraph"/>
+        <w:numPr>
+          <w:ilvl w:val="1"/>
+          <w:numId w:val="3"/>
+        </w:numPr>
+        <w:shd w:val="clear" w:color="auto" w:fill="FFFFFF"/>
+        <w:spacing w:after="0" w:line="240" w:lineRule="auto"/>
+        <w:rPr>
+          <w:rFonts w:eastAsia="Times New Roman" w:cstheme="minorHAnsi"/>
+          <w:color w:val="222222"/>
+        </w:rPr>
+      </w:pPr>
+      <w:r>
+        <w:rPr>
+          <w:rFonts w:eastAsia="Times New Roman" w:cstheme="minorHAnsi"/>
+          <w:color w:val="222222"/>
+        </w:rPr>
+        <w:t>Calculate frequency of Brands inclusive of model (count multiple occurrences in a comment as 1)</w:t>
+      </w:r>
+    </w:p>
+    <w:p>
+      <w:pPr>
+        <w:pStyle w:val="ListParagraph"/>
+        <w:numPr>
+          <w:ilvl w:val="1"/>
+          <w:numId w:val="3"/>
+        </w:numPr>
+        <w:shd w:val="clear" w:color="auto" w:fill="FFFFFF"/>
+        <w:spacing w:after="0" w:line="240" w:lineRule="auto"/>
+        <w:rPr>
+          <w:rFonts w:eastAsia="Times New Roman" w:cstheme="minorHAnsi"/>
+          <w:color w:val="222222"/>
+        </w:rPr>
+      </w:pPr>
+    </w:p>
+    <w:p>
+      <w:pPr>
+        <w:shd w:val="clear" w:color="auto" w:fill="FFFFFF"/>
+        <w:spacing w:after="0" w:line="240" w:lineRule="auto"/>
+        <w:rPr>
+          <w:rFonts w:eastAsia="Times New Roman" w:cstheme="minorHAnsi"/>
+          <w:color w:val="222222"/>
+        </w:rPr>
+      </w:pPr>
+    </w:p>
+    <w:p>
+      <w:pPr>
+        <w:shd w:val="clear" w:color="auto" w:fill="FFFFFF"/>
+        <w:spacing w:after="0" w:line="240" w:lineRule="auto"/>
+        <w:rPr>
+          <w:rFonts w:eastAsia="Times New Roman" w:cstheme="minorHAnsi"/>
+          <w:color w:val="222222"/>
+        </w:rPr>
+      </w:pPr>
+    </w:p>
+    <w:p>
+      <w:pPr>
+        <w:shd w:val="clear" w:color="auto" w:fill="FFFFFF"/>
+        <w:spacing w:after="0" w:line="240" w:lineRule="auto"/>
+        <w:rPr>
+          <w:rFonts w:eastAsia="Times New Roman" w:cstheme="minorHAnsi"/>
+          <w:color w:val="222222"/>
+        </w:rPr>
+      </w:pPr>
+    </w:p>
+    <w:p>
+      <w:pPr>
+        <w:shd w:val="clear" w:color="auto" w:fill="FFFFFF"/>
+        <w:spacing w:after="0" w:line="240" w:lineRule="auto"/>
+        <w:rPr>
+          <w:rFonts w:eastAsia="Times New Roman" w:cstheme="minorHAnsi"/>
+          <w:color w:val="222222"/>
+        </w:rPr>
+      </w:pPr>
+    </w:p>
+    <w:p>
+      <w:pPr>
+        <w:shd w:val="clear" w:color="auto" w:fill="FFFFFF"/>
+        <w:spacing w:after="0" w:line="240" w:lineRule="auto"/>
+        <w:rPr>
+          <w:rFonts w:eastAsia="Times New Roman" w:cstheme="minorHAnsi"/>
+          <w:color w:val="222222"/>
+        </w:rPr>
+      </w:pPr>
+      <w:r>
+        <w:rPr>
+          <w:rFonts w:eastAsia="Times New Roman" w:cstheme="minorHAnsi"/>
+          <w:color w:val="222222"/>
+        </w:rPr>
+        <w:t>* Use only latest 5000 comments for this</w:t>
+      </w:r>
     </w:p>
     <w:sectPr>
       <w:pgSz w:w="12240" w:h="15840"/>
@@ -1791,6 +2133,95 @@
 <file path=word/numbering.xml><?xml version="1.0" encoding="utf-8"?>
 <w:numbering xmlns:wpc="http://schemas.microsoft.com/office/word/2010/wordprocessingCanvas" xmlns:cx="http://schemas.microsoft.com/office/drawing/2014/chartex" xmlns:cx1="http://schemas.microsoft.com/office/drawing/2015/9/8/chartex" xmlns:cx2="http://schemas.microsoft.com/office/drawing/2015/10/21/chartex" xmlns:cx3="http://schemas.microsoft.com/office/drawing/2016/5/9/chartex" xmlns:cx4="http://schemas.microsoft.com/office/drawing/2016/5/10/chartex" xmlns:cx5="http://schemas.microsoft.com/office/drawing/2016/5/11/chartex" xmlns:cx6="http://schemas.microsoft.com/office/drawing/2016/5/12/chartex" xmlns:cx7="http://schemas.microsoft.com/office/drawing/2016/5/13/chartex" xmlns:cx8="http://schemas.microsoft.com/office/drawing/2016/5/14/chartex" xmlns:mc="http://schemas.openxmlformats.org/markup-compatibility/2006" xmlns:aink="http://schemas.microsoft.com/office/drawing/2016/ink" xmlns:am3d="http://schemas.microsoft.com/office/drawing/2017/model3d" xmlns:o="urn:schemas-microsoft-com:office:office" xmlns:r="http://schemas.openxmlformats.org/officeDocument/2006/relationships" xmlns:m="http://schemas.openxmlformats.org/officeDocument/2006/math" xmlns:v="urn:schemas-microsoft-com:vml" xmlns:wp14="http://schemas.microsoft.com/office/word/2010/wordprocessingDrawing" xmlns:wp="http://schemas.openxmlformats.org/drawingml/2006/wordprocessingDrawing" xmlns:w10="urn:schemas-microsoft-com:office:word" xmlns:w="http://schemas.openxmlformats.org/wordprocessingml/2006/main" xmlns:w14="http://schemas.microsoft.com/office/word/2010/wordml" xmlns:w15="http://schemas.microsoft.com/office/word/2012/wordml" xmlns:w16cex="http://schemas.microsoft.com/office/word/2018/wordml/cex" xmlns:w16cid="http://schemas.microsoft.com/office/word/2016/wordml/cid" xmlns:w16="http://schemas.microsoft.com/office/word/2018/wordml" xmlns:w16sdtdh="http://schemas.microsoft.com/office/word/2020/wordml/sdtdatahash" xmlns:w16se="http://schemas.microsoft.com/office/word/2015/wordml/symex" xmlns:wpg="http://schemas.microsoft.com/office/word/2010/wordprocessingGroup" xmlns:wpi="http://schemas.microsoft.com/office/word/2010/wordprocessingInk" xmlns:wne="http://schemas.microsoft.com/office/word/2006/wordml" xmlns:wps="http://schemas.microsoft.com/office/word/2010/wordprocessingShape" mc:Ignorable="w14 w15 w16se w16cid w16 w16cex w16sdtdh wp14">
   <w:abstractNum w:abstractNumId="0" w15:restartNumberingAfterBreak="0">
+    <w:nsid w:val="0CB6614D"/>
+    <w:multiLevelType w:val="hybridMultilevel"/>
+    <w:tmpl w:val="BCF8FDC6"/>
+    <w:lvl w:ilvl="0" w:tplc="0409000F">
+      <w:start w:val="1"/>
+      <w:numFmt w:val="decimal"/>
+      <w:lvlText w:val="%1."/>
+      <w:lvlJc w:val="left"/>
+      <w:pPr>
+        <w:ind w:left="720" w:hanging="360"/>
+      </w:pPr>
+      <w:rPr>
+        <w:rFonts w:hint="default"/>
+      </w:rPr>
+    </w:lvl>
+    <w:lvl w:ilvl="1" w:tplc="04090019">
+      <w:start w:val="1"/>
+      <w:numFmt w:val="lowerLetter"/>
+      <w:lvlText w:val="%2."/>
+      <w:lvlJc w:val="left"/>
+      <w:pPr>
+        <w:ind w:left="1440" w:hanging="360"/>
+      </w:pPr>
+    </w:lvl>
+    <w:lvl w:ilvl="2" w:tplc="0409001B" w:tentative="1">
+      <w:start w:val="1"/>
+      <w:numFmt w:val="lowerRoman"/>
+      <w:lvlText w:val="%3."/>
+      <w:lvlJc w:val="right"/>
+      <w:pPr>
+        <w:ind w:left="2160" w:hanging="180"/>
+      </w:pPr>
+    </w:lvl>
+    <w:lvl w:ilvl="3" w:tplc="0409000F" w:tentative="1">
+      <w:start w:val="1"/>
+      <w:numFmt w:val="decimal"/>
+      <w:lvlText w:val="%4."/>
+      <w:lvlJc w:val="left"/>
+      <w:pPr>
+        <w:ind w:left="2880" w:hanging="360"/>
+      </w:pPr>
+    </w:lvl>
+    <w:lvl w:ilvl="4" w:tplc="04090019" w:tentative="1">
+      <w:start w:val="1"/>
+      <w:numFmt w:val="lowerLetter"/>
+      <w:lvlText w:val="%5."/>
+      <w:lvlJc w:val="left"/>
+      <w:pPr>
+        <w:ind w:left="3600" w:hanging="360"/>
+      </w:pPr>
+    </w:lvl>
+    <w:lvl w:ilvl="5" w:tplc="0409001B" w:tentative="1">
+      <w:start w:val="1"/>
+      <w:numFmt w:val="lowerRoman"/>
+      <w:lvlText w:val="%6."/>
+      <w:lvlJc w:val="right"/>
+      <w:pPr>
+        <w:ind w:left="4320" w:hanging="180"/>
+      </w:pPr>
+    </w:lvl>
+    <w:lvl w:ilvl="6" w:tplc="0409000F" w:tentative="1">
+      <w:start w:val="1"/>
+      <w:numFmt w:val="decimal"/>
+      <w:lvlText w:val="%7."/>
+      <w:lvlJc w:val="left"/>
+      <w:pPr>
+        <w:ind w:left="5040" w:hanging="360"/>
+      </w:pPr>
+    </w:lvl>
+    <w:lvl w:ilvl="7" w:tplc="04090019" w:tentative="1">
+      <w:start w:val="1"/>
+      <w:numFmt w:val="lowerLetter"/>
+      <w:lvlText w:val="%8."/>
+      <w:lvlJc w:val="left"/>
+      <w:pPr>
+        <w:ind w:left="5760" w:hanging="360"/>
+      </w:pPr>
+    </w:lvl>
+    <w:lvl w:ilvl="8" w:tplc="0409001B" w:tentative="1">
+      <w:start w:val="1"/>
+      <w:numFmt w:val="lowerRoman"/>
+      <w:lvlText w:val="%9."/>
+      <w:lvlJc w:val="right"/>
+      <w:pPr>
+        <w:ind w:left="6480" w:hanging="180"/>
+      </w:pPr>
+    </w:lvl>
+  </w:abstractNum>
+  <w:abstractNum w:abstractNumId="1" w15:restartNumberingAfterBreak="0">
     <w:nsid w:val="181E7310"/>
     <w:multiLevelType w:val="hybridMultilevel"/>
     <w:tmpl w:val="B90A5D70"/>
@@ -1879,7 +2310,120 @@
       </w:pPr>
     </w:lvl>
   </w:abstractNum>
-  <w:abstractNum w:abstractNumId="1" w15:restartNumberingAfterBreak="0">
+  <w:abstractNum w:abstractNumId="2" w15:restartNumberingAfterBreak="0">
+    <w:nsid w:val="59C052EB"/>
+    <w:multiLevelType w:val="hybridMultilevel"/>
+    <w:tmpl w:val="9FAAA766"/>
+    <w:lvl w:ilvl="0" w:tplc="7D268FE4">
+      <w:start w:val="1"/>
+      <w:numFmt w:val="bullet"/>
+      <w:lvlText w:val=""/>
+      <w:lvlJc w:val="left"/>
+      <w:pPr>
+        <w:ind w:left="720" w:hanging="360"/>
+      </w:pPr>
+      <w:rPr>
+        <w:rFonts w:ascii="Symbol" w:eastAsia="Times New Roman" w:hAnsi="Symbol" w:cstheme="minorHAnsi" w:hint="default"/>
+      </w:rPr>
+    </w:lvl>
+    <w:lvl w:ilvl="1" w:tplc="04090003" w:tentative="1">
+      <w:start w:val="1"/>
+      <w:numFmt w:val="bullet"/>
+      <w:lvlText w:val="o"/>
+      <w:lvlJc w:val="left"/>
+      <w:pPr>
+        <w:ind w:left="1440" w:hanging="360"/>
+      </w:pPr>
+      <w:rPr>
+        <w:rFonts w:ascii="Courier New" w:hAnsi="Courier New" w:cs="Courier New" w:hint="default"/>
+      </w:rPr>
+    </w:lvl>
+    <w:lvl w:ilvl="2" w:tplc="04090005" w:tentative="1">
+      <w:start w:val="1"/>
+      <w:numFmt w:val="bullet"/>
+      <w:lvlText w:val=""/>
+      <w:lvlJc w:val="left"/>
+      <w:pPr>
+        <w:ind w:left="2160" w:hanging="360"/>
+      </w:pPr>
+      <w:rPr>
+        <w:rFonts w:ascii="Wingdings" w:hAnsi="Wingdings" w:hint="default"/>
+      </w:rPr>
+    </w:lvl>
+    <w:lvl w:ilvl="3" w:tplc="04090001" w:tentative="1">
+      <w:start w:val="1"/>
+      <w:numFmt w:val="bullet"/>
+      <w:lvlText w:val=""/>
+      <w:lvlJc w:val="left"/>
+      <w:pPr>
+        <w:ind w:left="2880" w:hanging="360"/>
+      </w:pPr>
+      <w:rPr>
+        <w:rFonts w:ascii="Symbol" w:hAnsi="Symbol" w:hint="default"/>
+      </w:rPr>
+    </w:lvl>
+    <w:lvl w:ilvl="4" w:tplc="04090003" w:tentative="1">
+      <w:start w:val="1"/>
+      <w:numFmt w:val="bullet"/>
+      <w:lvlText w:val="o"/>
+      <w:lvlJc w:val="left"/>
+      <w:pPr>
+        <w:ind w:left="3600" w:hanging="360"/>
+      </w:pPr>
+      <w:rPr>
+        <w:rFonts w:ascii="Courier New" w:hAnsi="Courier New" w:cs="Courier New" w:hint="default"/>
+      </w:rPr>
+    </w:lvl>
+    <w:lvl w:ilvl="5" w:tplc="04090005" w:tentative="1">
+      <w:start w:val="1"/>
+      <w:numFmt w:val="bullet"/>
+      <w:lvlText w:val=""/>
+      <w:lvlJc w:val="left"/>
+      <w:pPr>
+        <w:ind w:left="4320" w:hanging="360"/>
+      </w:pPr>
+      <w:rPr>
+        <w:rFonts w:ascii="Wingdings" w:hAnsi="Wingdings" w:hint="default"/>
+      </w:rPr>
+    </w:lvl>
+    <w:lvl w:ilvl="6" w:tplc="04090001" w:tentative="1">
+      <w:start w:val="1"/>
+      <w:numFmt w:val="bullet"/>
+      <w:lvlText w:val=""/>
+      <w:lvlJc w:val="left"/>
+      <w:pPr>
+        <w:ind w:left="5040" w:hanging="360"/>
+      </w:pPr>
+      <w:rPr>
+        <w:rFonts w:ascii="Symbol" w:hAnsi="Symbol" w:hint="default"/>
+      </w:rPr>
+    </w:lvl>
+    <w:lvl w:ilvl="7" w:tplc="04090003" w:tentative="1">
+      <w:start w:val="1"/>
+      <w:numFmt w:val="bullet"/>
+      <w:lvlText w:val="o"/>
+      <w:lvlJc w:val="left"/>
+      <w:pPr>
+        <w:ind w:left="5760" w:hanging="360"/>
+      </w:pPr>
+      <w:rPr>
+        <w:rFonts w:ascii="Courier New" w:hAnsi="Courier New" w:cs="Courier New" w:hint="default"/>
+      </w:rPr>
+    </w:lvl>
+    <w:lvl w:ilvl="8" w:tplc="04090005" w:tentative="1">
+      <w:start w:val="1"/>
+      <w:numFmt w:val="bullet"/>
+      <w:lvlText w:val=""/>
+      <w:lvlJc w:val="left"/>
+      <w:pPr>
+        <w:ind w:left="6480" w:hanging="360"/>
+      </w:pPr>
+      <w:rPr>
+        <w:rFonts w:ascii="Wingdings" w:hAnsi="Wingdings" w:hint="default"/>
+      </w:rPr>
+    </w:lvl>
+  </w:abstractNum>
+  <w:abstractNum w:abstractNumId="3" w15:restartNumberingAfterBreak="0">
     <w:nsid w:val="66F340E3"/>
     <w:multiLevelType w:val="hybridMultilevel"/>
     <w:tmpl w:val="33F4A28E"/>
@@ -1969,10 +2513,16 @@
     </w:lvl>
   </w:abstractNum>
   <w:num w:numId="1">
+    <w:abstractNumId w:val="3"/>
+  </w:num>
+  <w:num w:numId="2">
     <w:abstractNumId w:val="1"/>
   </w:num>
-  <w:num w:numId="2">
+  <w:num w:numId="3">
     <w:abstractNumId w:val="0"/>
+  </w:num>
+  <w:num w:numId="4">
+    <w:abstractNumId w:val="2"/>
   </w:num>
 </w:numbering>
 </file>

</xml_diff>

<commit_message>
part A/B attempted, issues with part A
</commit_message>
<xml_diff>
--- a/Assignment 1 - Car Brands/F2021 Assignment 1 MSBA AUD.docx
+++ b/Assignment 1 - Car Brands/F2021 Assignment 1 MSBA AUD.docx
@@ -1847,7 +1847,21 @@
           <w:rFonts w:eastAsia="Times New Roman" w:cstheme="minorHAnsi"/>
           <w:color w:val="222222"/>
         </w:rPr>
-        <w:t>TF Matrix</w:t>
+        <w:t xml:space="preserve">TASK A: Use </w:t>
+      </w:r>
+      <w:r>
+        <w:rPr>
+          <w:rFonts w:eastAsia="Times New Roman" w:cstheme="minorHAnsi"/>
+          <w:color w:val="222222"/>
+        </w:rPr>
+        <w:t>complete corpus</w:t>
+      </w:r>
+      <w:r>
+        <w:rPr>
+          <w:rFonts w:eastAsia="Times New Roman" w:cstheme="minorHAnsi"/>
+          <w:color w:val="222222"/>
+        </w:rPr>
+        <w:t xml:space="preserve"> to test Ziff’s law* – </w:t>
       </w:r>
     </w:p>
     <w:p>
@@ -1869,7 +1883,14 @@
           <w:rFonts w:eastAsia="Times New Roman" w:cstheme="minorHAnsi"/>
           <w:color w:val="222222"/>
         </w:rPr>
-        <w:t xml:space="preserve">Remove escape sequences </w:t>
+        <w:t>get</w:t>
+      </w:r>
+      <w:r>
+        <w:rPr>
+          <w:rFonts w:eastAsia="Times New Roman" w:cstheme="minorHAnsi"/>
+          <w:color w:val="222222"/>
+        </w:rPr>
+        <w:t xml:space="preserve"> the overall word frequency</w:t>
       </w:r>
     </w:p>
     <w:p>
@@ -1891,7 +1912,7 @@
           <w:rFonts w:eastAsia="Times New Roman" w:cstheme="minorHAnsi"/>
           <w:color w:val="222222"/>
         </w:rPr>
-        <w:t>Identify all the unique words in all the documents (all comments) and create a TF matrix</w:t>
+        <w:t>Hypothesis testing for coefficient in Ziff’s law equation</w:t>
       </w:r>
     </w:p>
     <w:p>
@@ -1913,7 +1934,7 @@
           <w:rFonts w:eastAsia="Times New Roman" w:cstheme="minorHAnsi"/>
           <w:color w:val="222222"/>
         </w:rPr>
-        <w:t xml:space="preserve">TASK A: Use the TF matrix to test Ziff’s law* – </w:t>
+        <w:t>TF Matrix</w:t>
       </w:r>
     </w:p>
     <w:p>
@@ -1935,7 +1956,7 @@
           <w:rFonts w:eastAsia="Times New Roman" w:cstheme="minorHAnsi"/>
           <w:color w:val="222222"/>
         </w:rPr>
-        <w:t>Row sum of TF matrix will give the overall word frequency</w:t>
+        <w:t xml:space="preserve">Remove escape sequences </w:t>
       </w:r>
     </w:p>
     <w:p>
@@ -1957,7 +1978,7 @@
           <w:rFonts w:eastAsia="Times New Roman" w:cstheme="minorHAnsi"/>
           <w:color w:val="222222"/>
         </w:rPr>
-        <w:t>Hypothesis testing for coefficient in Ziff’s law equation</w:t>
+        <w:t>Identify all the unique words in all the documents (all comments) and create a TF matrix</w:t>
       </w:r>
     </w:p>
     <w:p>

</xml_diff>